<commit_message>
Minor edits and cleaning to the reliability project post.
</commit_message>
<xml_diff>
--- a/docs/Charlie_Carter_Resume.docx
+++ b/docs/Charlie_Carter_Resume.docx
@@ -35,7 +35,7 @@
           <w:rPr>
             <w:rStyle w:val="Hyperlink"/>
           </w:rPr>
-          <w:t>Sean.ch.carter@gmail.com</w:t>
+          <w:t>Sean.Ch.Carter@gmail.com</w:t>
         </w:r>
       </w:hyperlink>
       <w:r>
@@ -114,35 +114,35 @@
           <w:i/>
           <w:iCs/>
         </w:rPr>
-        <w:t>Research analyst</w:t>
+        <w:t>Research</w:t>
       </w:r>
       <w:r>
         <w:rPr>
           <w:i/>
           <w:iCs/>
         </w:rPr>
-        <w:t xml:space="preserve"> passionate about using analytics to create equity, improve efficiency, and drive evidence</w:t>
+        <w:t xml:space="preserve"> &amp; data analyst</w:t>
       </w:r>
       <w:r>
         <w:rPr>
           <w:i/>
           <w:iCs/>
         </w:rPr>
-        <w:t>-</w:t>
+        <w:t xml:space="preserve"> passionate about using analytics to </w:t>
       </w:r>
       <w:r>
         <w:rPr>
           <w:i/>
           <w:iCs/>
         </w:rPr>
-        <w:t>based decision making</w:t>
+        <w:t xml:space="preserve">answer pressing questions and </w:t>
       </w:r>
       <w:r>
         <w:rPr>
           <w:i/>
           <w:iCs/>
         </w:rPr>
-        <w:t xml:space="preserve"> in government</w:t>
+        <w:t>build data-driven deliverables</w:t>
       </w:r>
       <w:r>
         <w:rPr>
@@ -163,14 +163,56 @@
           <w:i/>
           <w:iCs/>
         </w:rPr>
-        <w:t xml:space="preserve">and tools </w:t>
+        <w:t>and</w:t>
       </w:r>
       <w:r>
         <w:rPr>
           <w:i/>
           <w:iCs/>
         </w:rPr>
-        <w:t>to build research datasets and conduct analyses for informing policy decisions.</w:t>
+        <w:t xml:space="preserve"> business intelligence</w:t>
+      </w:r>
+      <w:r>
+        <w:rPr>
+          <w:i/>
+          <w:iCs/>
+        </w:rPr>
+        <w:t xml:space="preserve"> tools </w:t>
+      </w:r>
+      <w:r>
+        <w:rPr>
+          <w:i/>
+          <w:iCs/>
+        </w:rPr>
+        <w:t>to build research datasets</w:t>
+      </w:r>
+      <w:r>
+        <w:rPr>
+          <w:i/>
+          <w:iCs/>
+        </w:rPr>
+        <w:t>, visualize insights</w:t>
+      </w:r>
+      <w:r>
+        <w:rPr>
+          <w:i/>
+          <w:iCs/>
+        </w:rPr>
+        <w:t xml:space="preserve"> and conduct analyses for informing </w:t>
+      </w:r>
+      <w:r>
+        <w:rPr>
+          <w:i/>
+          <w:iCs/>
+        </w:rPr>
+        <w:t>decision-making</w:t>
+      </w:r>
+      <w:r>
+        <w:rPr>
+          <w:i/>
+          <w:iCs/>
+        </w:rPr>
+        <w:t>.</w:t>
       </w:r>
     </w:p>
     <w:p>
@@ -183,6 +225,690 @@
           <w:bCs/>
         </w:rPr>
       </w:pPr>
+      <w:r>
+        <w:rPr>
+          <w:b/>
+          <w:bCs/>
+        </w:rPr>
+        <w:t>Education:</w:t>
+      </w:r>
+    </w:p>
+    <w:p>
+      <w:pPr>
+        <w:spacing w:after="0"/>
+      </w:pPr>
+      <w:r>
+        <w:rPr>
+          <w:b/>
+          <w:bCs/>
+        </w:rPr>
+        <w:t>University of South Florida</w:t>
+      </w:r>
+      <w:r>
+        <w:t>, Graduated 2019</w:t>
+      </w:r>
+    </w:p>
+    <w:p>
+      <w:pPr>
+        <w:spacing w:after="0"/>
+        <w:rPr>
+          <w:i/>
+          <w:iCs/>
+        </w:rPr>
+      </w:pPr>
+      <w:r>
+        <w:t>Master of</w:t>
+      </w:r>
+      <w:r>
+        <w:t xml:space="preserve"> </w:t>
+      </w:r>
+      <w:r>
+        <w:t xml:space="preserve">Arts, </w:t>
+      </w:r>
+      <w:r>
+        <w:t>Mathematics &amp; Statistics</w:t>
+      </w:r>
+    </w:p>
+    <w:p>
+      <w:pPr>
+        <w:spacing w:after="0"/>
+        <w:ind w:left="720"/>
+        <w:rPr>
+          <w:i/>
+          <w:iCs/>
+        </w:rPr>
+      </w:pPr>
+      <w:r>
+        <w:rPr>
+          <w:b/>
+          <w:bCs/>
+        </w:rPr>
+        <w:t>Thesis Topic:</w:t>
+      </w:r>
+      <w:r>
+        <w:t xml:space="preserve"> </w:t>
+      </w:r>
+      <w:r>
+        <w:rPr>
+          <w:i/>
+          <w:iCs/>
+        </w:rPr>
+        <w:t>Fractional Random Weighted Bootstrapping for Classiﬁcation on Imbalanced Data with Ensemble Decision Tree Methods</w:t>
+      </w:r>
+    </w:p>
+    <w:p>
+      <w:pPr>
+        <w:spacing w:after="0"/>
+        <w:ind w:left="720"/>
+      </w:pPr>
+    </w:p>
+    <w:p>
+      <w:pPr>
+        <w:spacing w:after="0"/>
+      </w:pPr>
+      <w:r>
+        <w:rPr>
+          <w:b/>
+          <w:bCs/>
+        </w:rPr>
+        <w:t>University of South Florida,</w:t>
+      </w:r>
+      <w:r>
+        <w:t xml:space="preserve"> </w:t>
+      </w:r>
+      <w:r>
+        <w:t>Graduated 2017</w:t>
+      </w:r>
+    </w:p>
+    <w:p>
+      <w:pPr>
+        <w:spacing w:after="0"/>
+      </w:pPr>
+      <w:r>
+        <w:t>Bachelor of Science, Cell and Molecular Biology with a minor in Mathematics</w:t>
+      </w:r>
+    </w:p>
+    <w:p>
+      <w:pPr>
+        <w:spacing w:after="0"/>
+      </w:pPr>
+    </w:p>
+    <w:p>
+      <w:pPr>
+        <w:pBdr>
+          <w:bottom w:val="single" w:sz="12" w:space="1" w:color="auto"/>
+        </w:pBdr>
+        <w:rPr>
+          <w:b/>
+          <w:bCs/>
+        </w:rPr>
+      </w:pPr>
+      <w:r>
+        <w:rPr>
+          <w:b/>
+          <w:bCs/>
+        </w:rPr>
+        <w:t xml:space="preserve">Professional </w:t>
+      </w:r>
+      <w:r>
+        <w:rPr>
+          <w:b/>
+          <w:bCs/>
+        </w:rPr>
+        <w:t>Experience:</w:t>
+      </w:r>
+    </w:p>
+    <w:p>
+      <w:pPr>
+        <w:spacing w:after="0"/>
+      </w:pPr>
+      <w:r>
+        <w:rPr>
+          <w:b/>
+          <w:bCs/>
+        </w:rPr>
+        <w:t>Sagicor Life Insurance</w:t>
+      </w:r>
+      <w:r>
+        <w:t xml:space="preserve"> </w:t>
+      </w:r>
+      <w:r>
+        <w:rPr>
+          <w:i/>
+          <w:iCs/>
+        </w:rPr>
+        <w:t>Consulting Actuarial Technician</w:t>
+      </w:r>
+    </w:p>
+    <w:p>
+      <w:pPr>
+        <w:spacing w:after="0"/>
+      </w:pPr>
+      <w:r>
+        <w:t>September 2021 – Present</w:t>
+      </w:r>
+    </w:p>
+    <w:p>
+      <w:pPr>
+        <w:pStyle w:val="ListParagraph"/>
+        <w:numPr>
+          <w:ilvl w:val="0"/>
+          <w:numId w:val="4"/>
+        </w:numPr>
+      </w:pPr>
+      <w:r>
+        <w:t>Expanding automated experience study suite by building out mortality studies in MS</w:t>
+      </w:r>
+      <w:r>
+        <w:t xml:space="preserve"> </w:t>
+      </w:r>
+      <w:r>
+        <w:t>SQL</w:t>
+      </w:r>
+    </w:p>
+    <w:p>
+      <w:pPr>
+        <w:spacing w:after="0"/>
+        <w:rPr>
+          <w:i/>
+          <w:iCs/>
+        </w:rPr>
+      </w:pPr>
+      <w:r>
+        <w:rPr>
+          <w:b/>
+          <w:bCs/>
+        </w:rPr>
+        <w:t>Luminosity</w:t>
+      </w:r>
+      <w:r>
+        <w:t xml:space="preserve"> </w:t>
+      </w:r>
+      <w:r>
+        <w:rPr>
+          <w:i/>
+          <w:iCs/>
+        </w:rPr>
+        <w:t>Policy Research Analyst</w:t>
+      </w:r>
+    </w:p>
+    <w:p>
+      <w:pPr>
+        <w:spacing w:after="0"/>
+      </w:pPr>
+      <w:r>
+        <w:t xml:space="preserve">November 2019 </w:t>
+      </w:r>
+      <w:r>
+        <w:t>–</w:t>
+      </w:r>
+      <w:r>
+        <w:t xml:space="preserve"> </w:t>
+      </w:r>
+      <w:r>
+        <w:t>September 2021</w:t>
+      </w:r>
+    </w:p>
+    <w:p>
+      <w:pPr>
+        <w:pStyle w:val="ListParagraph"/>
+        <w:numPr>
+          <w:ilvl w:val="0"/>
+          <w:numId w:val="1"/>
+        </w:numPr>
+      </w:pPr>
+      <w:r>
+        <w:t xml:space="preserve">Designed, built, and maintained dashboards </w:t>
+      </w:r>
+      <w:r>
+        <w:t xml:space="preserve">in Tableau and Plotly Dash </w:t>
+      </w:r>
+      <w:r>
+        <w:t xml:space="preserve">for tracking and reporting research, performance and outcome measures to </w:t>
+      </w:r>
+      <w:r>
+        <w:t xml:space="preserve">the NYC Mayor’s Office of Criminal Justice and other justice system clients. </w:t>
+      </w:r>
+    </w:p>
+    <w:p>
+      <w:pPr>
+        <w:pStyle w:val="ListParagraph"/>
+        <w:numPr>
+          <w:ilvl w:val="0"/>
+          <w:numId w:val="1"/>
+        </w:numPr>
+      </w:pPr>
+      <w:r>
+        <w:t>Built an automated</w:t>
+      </w:r>
+      <w:r>
+        <w:t xml:space="preserve"> </w:t>
+      </w:r>
+      <w:r>
+        <w:t xml:space="preserve">system </w:t>
+      </w:r>
+      <w:r>
+        <w:t>in SQL</w:t>
+      </w:r>
+      <w:r>
+        <w:t>, Amazon Redshift</w:t>
+      </w:r>
+      <w:r>
+        <w:t xml:space="preserve"> and Snaplogic </w:t>
+      </w:r>
+      <w:r>
+        <w:t>for</w:t>
+      </w:r>
+      <w:r>
+        <w:t xml:space="preserve"> cleaning and transforming data from multiple city agencies to generate</w:t>
+      </w:r>
+      <w:r>
+        <w:t xml:space="preserve"> </w:t>
+      </w:r>
+      <w:r>
+        <w:t>KPIs</w:t>
+      </w:r>
+      <w:r>
+        <w:t xml:space="preserve"> for the New York City justice system</w:t>
+      </w:r>
+      <w:r>
+        <w:t xml:space="preserve">. </w:t>
+      </w:r>
+    </w:p>
+    <w:p>
+      <w:pPr>
+        <w:pStyle w:val="ListParagraph"/>
+        <w:numPr>
+          <w:ilvl w:val="0"/>
+          <w:numId w:val="1"/>
+        </w:numPr>
+      </w:pPr>
+      <w:r>
+        <w:t>Carried out research requests</w:t>
+      </w:r>
+      <w:r>
+        <w:t xml:space="preserve"> and reviews</w:t>
+      </w:r>
+      <w:r>
+        <w:t xml:space="preserve"> to inform policy and communications for clients</w:t>
+      </w:r>
+      <w:r>
+        <w:t>,</w:t>
+      </w:r>
+      <w:r>
+        <w:t xml:space="preserve"> shareholders</w:t>
+      </w:r>
+      <w:r>
+        <w:t>,</w:t>
+      </w:r>
+      <w:r>
+        <w:t xml:space="preserve"> and researchers,</w:t>
+      </w:r>
+      <w:r>
+        <w:t xml:space="preserve"> including generating summary statistics</w:t>
+      </w:r>
+      <w:r>
+        <w:t xml:space="preserve">, </w:t>
+      </w:r>
+      <w:r>
+        <w:t>aggregate data</w:t>
+      </w:r>
+      <w:r>
+        <w:t xml:space="preserve">, </w:t>
+      </w:r>
+      <w:r>
+        <w:t>visualizations</w:t>
+      </w:r>
+      <w:r>
+        <w:t>, and writing reports.</w:t>
+      </w:r>
+    </w:p>
+    <w:p>
+      <w:pPr>
+        <w:spacing w:after="0"/>
+      </w:pPr>
+      <w:r>
+        <w:rPr>
+          <w:b/>
+          <w:bCs/>
+        </w:rPr>
+        <w:t>Crime Lab New York</w:t>
+      </w:r>
+      <w:r>
+        <w:t xml:space="preserve"> </w:t>
+      </w:r>
+      <w:r>
+        <w:rPr>
+          <w:i/>
+          <w:iCs/>
+        </w:rPr>
+        <w:t>Data Science Intern</w:t>
+      </w:r>
+    </w:p>
+    <w:p>
+      <w:pPr>
+        <w:spacing w:after="0"/>
+      </w:pPr>
+      <w:r>
+        <w:t>July 2019 - September 2019</w:t>
+      </w:r>
+    </w:p>
+    <w:p>
+      <w:pPr>
+        <w:pStyle w:val="ListParagraph"/>
+        <w:numPr>
+          <w:ilvl w:val="0"/>
+          <w:numId w:val="1"/>
+        </w:numPr>
+      </w:pPr>
+      <w:r>
+        <w:t>Built</w:t>
+      </w:r>
+      <w:r>
+        <w:t xml:space="preserve"> </w:t>
+      </w:r>
+      <w:r>
+        <w:t>ensemble</w:t>
+      </w:r>
+      <w:r>
+        <w:t xml:space="preserve"> classification</w:t>
+      </w:r>
+      <w:r>
+        <w:t xml:space="preserve"> models using Python &amp; </w:t>
+      </w:r>
+      <w:r>
+        <w:t>Scikit-Learn</w:t>
+      </w:r>
+      <w:r>
+        <w:t xml:space="preserve"> for predicting domestic violence revictimization as an aid for allocating prosecutorial resources</w:t>
+      </w:r>
+    </w:p>
+    <w:p>
+      <w:pPr>
+        <w:pStyle w:val="ListParagraph"/>
+        <w:numPr>
+          <w:ilvl w:val="0"/>
+          <w:numId w:val="1"/>
+        </w:numPr>
+      </w:pPr>
+      <w:r>
+        <w:t>Contributed to an internal</w:t>
+      </w:r>
+      <w:r>
+        <w:t xml:space="preserve"> Python</w:t>
+      </w:r>
+      <w:r>
+        <w:t xml:space="preserve"> toolset for automating feature generation for machine learning pipelines </w:t>
+      </w:r>
+    </w:p>
+    <w:p>
+      <w:pPr>
+        <w:pStyle w:val="ListParagraph"/>
+        <w:numPr>
+          <w:ilvl w:val="0"/>
+          <w:numId w:val="1"/>
+        </w:numPr>
+      </w:pPr>
+      <w:r>
+        <w:t xml:space="preserve">Carried out </w:t>
+      </w:r>
+      <w:r>
+        <w:t>data analyses and visualizations using R and RMarkdown</w:t>
+      </w:r>
+    </w:p>
+    <w:p>
+      <w:pPr>
+        <w:spacing w:after="0"/>
+        <w:rPr>
+          <w:i/>
+          <w:iCs/>
+        </w:rPr>
+      </w:pPr>
+      <w:r>
+        <w:rPr>
+          <w:b/>
+          <w:bCs/>
+        </w:rPr>
+        <w:t>Sagicor Life Insurance</w:t>
+      </w:r>
+      <w:r>
+        <w:t xml:space="preserve"> </w:t>
+      </w:r>
+      <w:r>
+        <w:rPr>
+          <w:i/>
+          <w:iCs/>
+        </w:rPr>
+        <w:t>Actuarial Intern</w:t>
+      </w:r>
+    </w:p>
+    <w:p>
+      <w:pPr>
+        <w:spacing w:after="0"/>
+      </w:pPr>
+      <w:r>
+        <w:t>March 2019 – July 2019</w:t>
+      </w:r>
+    </w:p>
+    <w:p>
+      <w:pPr>
+        <w:pStyle w:val="ListParagraph"/>
+        <w:numPr>
+          <w:ilvl w:val="0"/>
+          <w:numId w:val="1"/>
+        </w:numPr>
+      </w:pPr>
+      <w:r>
+        <w:t>Built an automated system for carrying out regularly conducted</w:t>
+      </w:r>
+      <w:r>
+        <w:t xml:space="preserve"> actuarial</w:t>
+      </w:r>
+      <w:r>
+        <w:t xml:space="preserve"> lapse &amp;</w:t>
+      </w:r>
+      <w:r>
+        <w:t xml:space="preserve"> experience studies using Microsoft SQL &amp; Stored Procedures </w:t>
+      </w:r>
+    </w:p>
+    <w:p>
+      <w:pPr>
+        <w:pStyle w:val="ListParagraph"/>
+        <w:numPr>
+          <w:ilvl w:val="0"/>
+          <w:numId w:val="1"/>
+        </w:numPr>
+      </w:pPr>
+      <w:r>
+        <w:t>Automated numerous miscellaneous actuarial procedures using Excel, Visual Basic, and Python</w:t>
+      </w:r>
+    </w:p>
+    <w:p>
+      <w:pPr>
+        <w:pBdr>
+          <w:bottom w:val="single" w:sz="12" w:space="1" w:color="auto"/>
+        </w:pBdr>
+      </w:pPr>
+      <w:r>
+        <w:rPr>
+          <w:b/>
+          <w:bCs/>
+        </w:rPr>
+        <w:lastRenderedPageBreak/>
+        <w:t>Other Experience:</w:t>
+      </w:r>
+    </w:p>
+    <w:p>
+      <w:r>
+        <w:rPr>
+          <w:b/>
+          <w:bCs/>
+        </w:rPr>
+        <w:t>Brazilian Jiu Jitsu Club</w:t>
+      </w:r>
+      <w:r>
+        <w:rPr>
+          <w:b/>
+          <w:bCs/>
+        </w:rPr>
+        <w:t>, USF</w:t>
+      </w:r>
+      <w:r>
+        <w:t xml:space="preserve"> </w:t>
+      </w:r>
+      <w:r>
+        <w:rPr>
+          <w:i/>
+          <w:iCs/>
+        </w:rPr>
+        <w:t>Vice President</w:t>
+      </w:r>
+      <w:r>
+        <w:t xml:space="preserve"> </w:t>
+      </w:r>
+      <w:r>
+        <w:t>2014-2019</w:t>
+      </w:r>
+    </w:p>
+    <w:p>
+      <w:pPr>
+        <w:pStyle w:val="ListParagraph"/>
+        <w:numPr>
+          <w:ilvl w:val="0"/>
+          <w:numId w:val="1"/>
+        </w:numPr>
+      </w:pPr>
+      <w:r>
+        <w:t>Coordinated training sessions and tournaments for the USF Brazilian Jiu Jitsu sports club. Responsibilities ranged from managing safety forms and equipment to budgeting for tournament fees and training equipment.</w:t>
+      </w:r>
+    </w:p>
+    <w:p>
+      <w:r>
+        <w:rPr>
+          <w:b/>
+          <w:bCs/>
+        </w:rPr>
+        <w:t>Recipient of NSF I-Corps Grant</w:t>
+      </w:r>
+      <w:r>
+        <w:t xml:space="preserve"> 2019</w:t>
+      </w:r>
+    </w:p>
+    <w:p>
+      <w:pPr>
+        <w:pStyle w:val="ListParagraph"/>
+        <w:numPr>
+          <w:ilvl w:val="0"/>
+          <w:numId w:val="1"/>
+        </w:numPr>
+      </w:pPr>
+      <w:r>
+        <w:t>Grant awarded in Spring 2019 to develop a business collaboration in biostatistics with Dr. Ming Ji of USF College of Nursing</w:t>
+      </w:r>
+    </w:p>
+    <w:p>
+      <w:r>
+        <w:rPr>
+          <w:b/>
+          <w:bCs/>
+        </w:rPr>
+        <w:t>Brian Space Research Group, USF</w:t>
+      </w:r>
+      <w:r>
+        <w:t xml:space="preserve"> </w:t>
+      </w:r>
+      <w:r>
+        <w:rPr>
+          <w:i/>
+          <w:iCs/>
+        </w:rPr>
+        <w:t>Student Research</w:t>
+      </w:r>
+      <w:r>
+        <w:t xml:space="preserve"> 2015-2017</w:t>
+      </w:r>
+    </w:p>
+    <w:p>
+      <w:pPr>
+        <w:pStyle w:val="ListParagraph"/>
+        <w:numPr>
+          <w:ilvl w:val="0"/>
+          <w:numId w:val="1"/>
+        </w:numPr>
+      </w:pPr>
+      <w:r>
+        <w:t xml:space="preserve">Conducted simulation studies on chemical systems </w:t>
+      </w:r>
+      <w:r>
+        <w:t xml:space="preserve">using domain specific software as well as Python and C++ </w:t>
+      </w:r>
+    </w:p>
+    <w:p>
+      <w:pPr>
+        <w:pStyle w:val="ListParagraph"/>
+        <w:numPr>
+          <w:ilvl w:val="0"/>
+          <w:numId w:val="1"/>
+        </w:numPr>
+        <w:rPr>
+          <w:i/>
+          <w:iCs/>
+        </w:rPr>
+      </w:pPr>
+      <w:r>
+        <w:t xml:space="preserve">Presented </w:t>
+      </w:r>
+      <w:r>
+        <w:rPr>
+          <w:i/>
+          <w:iCs/>
+        </w:rPr>
+        <w:t>“A Hybrid Simulation Method in LAMMPS with Application to</w:t>
+      </w:r>
+      <w:r>
+        <w:rPr>
+          <w:i/>
+          <w:iCs/>
+        </w:rPr>
+        <w:t xml:space="preserve"> </w:t>
+      </w:r>
+      <w:r>
+        <w:rPr>
+          <w:i/>
+          <w:iCs/>
+        </w:rPr>
+        <w:t>MOF-5”</w:t>
+      </w:r>
+      <w:r>
+        <w:t xml:space="preserve"> at 14</w:t>
+      </w:r>
+      <w:r>
+        <w:rPr>
+          <w:vertAlign w:val="superscript"/>
+        </w:rPr>
+        <w:t>th</w:t>
+      </w:r>
+      <w:r>
+        <w:t xml:space="preserve"> Annual Raymond N. Castle Conference</w:t>
+      </w:r>
+    </w:p>
+    <w:p>
+      <w:pPr>
+        <w:pBdr>
+          <w:bottom w:val="single" w:sz="12" w:space="1" w:color="auto"/>
+        </w:pBdr>
+        <w:rPr>
+          <w:b/>
+          <w:bCs/>
+        </w:rPr>
+      </w:pPr>
+      <w:r>
+        <w:rPr>
+          <w:b/>
+          <w:bCs/>
+        </w:rPr>
+        <w:t xml:space="preserve">Additional </w:t>
+      </w:r>
       <w:r>
         <w:rPr>
           <w:b/>
@@ -211,7 +937,7 @@
           </w:tcPr>
           <w:p>
             <w:r>
-              <w:t>Policy Research</w:t>
+              <w:t xml:space="preserve">Regression </w:t>
             </w:r>
           </w:p>
         </w:tc>
@@ -221,7 +947,7 @@
           </w:tcPr>
           <w:p>
             <w:r>
-              <w:t>Communication</w:t>
+              <w:t>Classification</w:t>
             </w:r>
           </w:p>
         </w:tc>
@@ -231,7 +957,7 @@
           </w:tcPr>
           <w:p>
             <w:r>
-              <w:t>Data Visualization</w:t>
+              <w:t>Pandas</w:t>
             </w:r>
           </w:p>
         </w:tc>
@@ -241,22 +967,10 @@
           </w:tcPr>
           <w:p>
             <w:r>
-              <w:t>Statistical Analysis</w:t>
+              <w:t>Scikit-Learn</w:t>
             </w:r>
           </w:p>
         </w:tc>
-        <w:tc>
-          <w:tcPr>
-            <w:tcW w:w="1870" w:type="dxa"/>
-          </w:tcPr>
-          <w:p>
-            <w:r>
-              <w:t>Machine Learning</w:t>
-            </w:r>
-          </w:p>
-        </w:tc>
-      </w:tr>
-      <w:tr>
         <w:tc>
           <w:tcPr>
             <w:tcW w:w="1870" w:type="dxa"/>
@@ -267,6 +981,8 @@
             </w:r>
           </w:p>
         </w:tc>
+      </w:tr>
+      <w:tr>
         <w:tc>
           <w:tcPr>
             <w:tcW w:w="1870" w:type="dxa"/>
@@ -282,13 +998,8 @@
             <w:tcW w:w="1870" w:type="dxa"/>
           </w:tcPr>
           <w:p>
-            <w:proofErr w:type="spellStart"/>
             <w:r>
-              <w:t>Plotly</w:t>
-            </w:r>
-            <w:proofErr w:type="spellEnd"/>
-            <w:r>
-              <w:t xml:space="preserve"> Dash</w:t>
+              <w:t>Plotly Dash</w:t>
             </w:r>
           </w:p>
         </w:tc>
@@ -312,28 +1023,18 @@
             </w:r>
           </w:p>
         </w:tc>
-      </w:tr>
-      <w:tr>
         <w:tc>
           <w:tcPr>
             <w:tcW w:w="1870" w:type="dxa"/>
           </w:tcPr>
           <w:p>
             <w:r>
-              <w:t>Excel</w:t>
+              <w:t>Javascript</w:t>
             </w:r>
           </w:p>
         </w:tc>
-        <w:tc>
-          <w:tcPr>
-            <w:tcW w:w="1870" w:type="dxa"/>
-          </w:tcPr>
-          <w:p>
-            <w:r>
-              <w:t>Scikit-Learn</w:t>
-            </w:r>
-          </w:p>
-        </w:tc>
+      </w:tr>
+      <w:tr>
         <w:tc>
           <w:tcPr>
             <w:tcW w:w="1870" w:type="dxa"/>
@@ -364,381 +1065,29 @@
             </w:r>
           </w:p>
         </w:tc>
+        <w:tc>
+          <w:tcPr>
+            <w:tcW w:w="1870" w:type="dxa"/>
+          </w:tcPr>
+          <w:p>
+            <w:r>
+              <w:t>Microsoft Office</w:t>
+            </w:r>
+          </w:p>
+        </w:tc>
+        <w:tc>
+          <w:tcPr>
+            <w:tcW w:w="1870" w:type="dxa"/>
+          </w:tcPr>
+          <w:p>
+            <w:r>
+              <w:t>Microsoft Excel</w:t>
+            </w:r>
+          </w:p>
+        </w:tc>
       </w:tr>
     </w:tbl>
-    <w:p>
-      <w:pPr>
-        <w:rPr>
-          <w:b/>
-          <w:bCs/>
-        </w:rPr>
-      </w:pPr>
-    </w:p>
-    <w:p>
-      <w:pPr>
-        <w:pBdr>
-          <w:bottom w:val="single" w:sz="12" w:space="1" w:color="auto"/>
-        </w:pBdr>
-        <w:rPr>
-          <w:b/>
-          <w:bCs/>
-        </w:rPr>
-      </w:pPr>
-      <w:r>
-        <w:rPr>
-          <w:b/>
-          <w:bCs/>
-        </w:rPr>
-        <w:t>Experience:</w:t>
-      </w:r>
-    </w:p>
-    <w:p>
-      <w:r>
-        <w:rPr>
-          <w:b/>
-          <w:bCs/>
-        </w:rPr>
-        <w:t>Luminosity</w:t>
-      </w:r>
-      <w:r>
-        <w:t xml:space="preserve"> </w:t>
-      </w:r>
-      <w:r>
-        <w:rPr>
-          <w:i/>
-          <w:iCs/>
-        </w:rPr>
-        <w:t>Policy Research Analyst</w:t>
-      </w:r>
-    </w:p>
-    <w:p>
-      <w:pPr>
-        <w:pStyle w:val="ListParagraph"/>
-        <w:numPr>
-          <w:ilvl w:val="0"/>
-          <w:numId w:val="1"/>
-        </w:numPr>
-      </w:pPr>
-      <w:r>
-        <w:t xml:space="preserve">Built an automated </w:t>
-      </w:r>
-      <w:r>
-        <w:t xml:space="preserve">SQL </w:t>
-      </w:r>
-      <w:r>
-        <w:t xml:space="preserve">system for generating key performance metrics for the New York City justice system utilizing siloed data from across multiple agencies, culminating in the creation of </w:t>
-      </w:r>
-      <w:r>
-        <w:t xml:space="preserve">a </w:t>
-      </w:r>
-      <w:r>
-        <w:t xml:space="preserve">continually updated criminal justice research dataset </w:t>
-      </w:r>
-      <w:r>
-        <w:t>tracking three years of court, corrections, and pretrial services data.</w:t>
-      </w:r>
-    </w:p>
-    <w:p>
-      <w:pPr>
-        <w:pStyle w:val="ListParagraph"/>
-        <w:numPr>
-          <w:ilvl w:val="0"/>
-          <w:numId w:val="1"/>
-        </w:numPr>
-      </w:pPr>
-      <w:r>
-        <w:t xml:space="preserve">Designed, built, and maintained a set of </w:t>
-      </w:r>
-      <w:r>
-        <w:t>nine</w:t>
-      </w:r>
-      <w:r>
-        <w:t xml:space="preserve"> </w:t>
-      </w:r>
-      <w:r>
-        <w:t xml:space="preserve">Tableau </w:t>
-      </w:r>
-      <w:r>
-        <w:t>dashboards for tracking and reporting research, performance and outcome measures to shareholders in the criminal justice system of New York City</w:t>
-      </w:r>
-      <w:r>
-        <w:t>, the</w:t>
-      </w:r>
-      <w:r>
-        <w:t xml:space="preserve"> </w:t>
-      </w:r>
-      <w:proofErr w:type="spellStart"/>
-      <w:r>
-        <w:t>Mayors</w:t>
-      </w:r>
-      <w:proofErr w:type="spellEnd"/>
-      <w:r>
-        <w:t xml:space="preserve"> Office of Criminal Justice</w:t>
-      </w:r>
-      <w:r>
-        <w:t>, and the public</w:t>
-      </w:r>
-      <w:r>
-        <w:t>.</w:t>
-      </w:r>
-    </w:p>
-    <w:p>
-      <w:pPr>
-        <w:pStyle w:val="ListParagraph"/>
-        <w:numPr>
-          <w:ilvl w:val="0"/>
-          <w:numId w:val="1"/>
-        </w:numPr>
-      </w:pPr>
-      <w:r>
-        <w:t>Carried out research requests</w:t>
-      </w:r>
-      <w:r>
-        <w:t xml:space="preserve"> and reviews</w:t>
-      </w:r>
-      <w:r>
-        <w:t xml:space="preserve"> to inform policy and communications for clients</w:t>
-      </w:r>
-      <w:r>
-        <w:t>,</w:t>
-      </w:r>
-      <w:r>
-        <w:t xml:space="preserve"> shareholders</w:t>
-      </w:r>
-      <w:r>
-        <w:t>,</w:t>
-      </w:r>
-      <w:r>
-        <w:t xml:space="preserve"> and researchers,</w:t>
-      </w:r>
-      <w:r>
-        <w:t xml:space="preserve"> including generating summary statistics</w:t>
-      </w:r>
-      <w:r>
-        <w:t xml:space="preserve">, </w:t>
-      </w:r>
-      <w:r>
-        <w:t>aggregate data</w:t>
-      </w:r>
-      <w:r>
-        <w:t xml:space="preserve"> </w:t>
-      </w:r>
-      <w:r>
-        <w:t xml:space="preserve">and visualizations to </w:t>
-      </w:r>
-      <w:r>
-        <w:t>answer</w:t>
-      </w:r>
-      <w:r>
-        <w:t xml:space="preserve"> key policy questions</w:t>
-      </w:r>
-      <w:r>
-        <w:t xml:space="preserve"> </w:t>
-      </w:r>
-      <w:r>
-        <w:t xml:space="preserve">relating to bail reform, pretrial justice, gun violence, and reform efforts. </w:t>
-      </w:r>
-    </w:p>
-    <w:p>
-      <w:pPr>
-        <w:rPr>
-          <w:i/>
-          <w:iCs/>
-        </w:rPr>
-      </w:pPr>
-      <w:r>
-        <w:rPr>
-          <w:b/>
-          <w:bCs/>
-        </w:rPr>
-        <w:t>Crime Lab New York</w:t>
-      </w:r>
-      <w:r>
-        <w:t xml:space="preserve"> </w:t>
-      </w:r>
-      <w:r>
-        <w:rPr>
-          <w:i/>
-          <w:iCs/>
-        </w:rPr>
-        <w:t>Data Science Intern</w:t>
-      </w:r>
-    </w:p>
-    <w:p>
-      <w:pPr>
-        <w:pStyle w:val="ListParagraph"/>
-        <w:numPr>
-          <w:ilvl w:val="0"/>
-          <w:numId w:val="1"/>
-        </w:numPr>
-      </w:pPr>
-      <w:r>
-        <w:t>Worked on a team building a model</w:t>
-      </w:r>
-      <w:r>
-        <w:t xml:space="preserve"> using Scikit-Learn</w:t>
-      </w:r>
-      <w:r>
-        <w:t xml:space="preserve"> for predicting domestic violence revictimization as an aid for allocating prosecutorial resources</w:t>
-      </w:r>
-    </w:p>
-    <w:p>
-      <w:pPr>
-        <w:pStyle w:val="ListParagraph"/>
-        <w:numPr>
-          <w:ilvl w:val="0"/>
-          <w:numId w:val="1"/>
-        </w:numPr>
-      </w:pPr>
-      <w:r>
-        <w:t>Contributed to an internal</w:t>
-      </w:r>
-      <w:r>
-        <w:t xml:space="preserve"> Python</w:t>
-      </w:r>
-      <w:r>
-        <w:t xml:space="preserve"> toolset for automating feature generation for machine learning pipelines </w:t>
-      </w:r>
-    </w:p>
-    <w:p>
-      <w:pPr>
-        <w:rPr>
-          <w:i/>
-          <w:iCs/>
-        </w:rPr>
-      </w:pPr>
-      <w:r>
-        <w:rPr>
-          <w:b/>
-          <w:bCs/>
-        </w:rPr>
-        <w:t>Sagicor Life Insurance</w:t>
-      </w:r>
-      <w:r>
-        <w:t xml:space="preserve"> </w:t>
-      </w:r>
-      <w:r>
-        <w:rPr>
-          <w:i/>
-          <w:iCs/>
-        </w:rPr>
-        <w:t>Actuarial Intern</w:t>
-      </w:r>
-    </w:p>
-    <w:p>
-      <w:pPr>
-        <w:pStyle w:val="ListParagraph"/>
-        <w:numPr>
-          <w:ilvl w:val="0"/>
-          <w:numId w:val="1"/>
-        </w:numPr>
-      </w:pPr>
-      <w:r>
-        <w:t>Built an automated system for carrying out regularly conducted</w:t>
-      </w:r>
-      <w:r>
-        <w:t xml:space="preserve"> actuarial</w:t>
-      </w:r>
-      <w:r>
-        <w:t xml:space="preserve"> experience studies using Microsoft SQL &amp; Stored Procedures </w:t>
-      </w:r>
-    </w:p>
-    <w:p>
-      <w:pPr>
-        <w:pStyle w:val="ListParagraph"/>
-        <w:numPr>
-          <w:ilvl w:val="0"/>
-          <w:numId w:val="1"/>
-        </w:numPr>
-      </w:pPr>
-      <w:r>
-        <w:t>Automated numerous miscellaneous actuarial procedures using Excel, Visual Basic, and Python</w:t>
-      </w:r>
-    </w:p>
-    <w:p>
-      <w:pPr>
-        <w:pBdr>
-          <w:bottom w:val="single" w:sz="12" w:space="1" w:color="auto"/>
-        </w:pBdr>
-        <w:rPr>
-          <w:b/>
-          <w:bCs/>
-        </w:rPr>
-      </w:pPr>
-      <w:r>
-        <w:rPr>
-          <w:b/>
-          <w:bCs/>
-        </w:rPr>
-        <w:t>Education:</w:t>
-      </w:r>
-    </w:p>
-    <w:p>
-      <w:pPr>
-        <w:rPr>
-          <w:i/>
-          <w:iCs/>
-        </w:rPr>
-      </w:pPr>
-      <w:r>
-        <w:rPr>
-          <w:b/>
-          <w:bCs/>
-        </w:rPr>
-        <w:t>Master</w:t>
-      </w:r>
-      <w:r>
-        <w:t xml:space="preserve"> </w:t>
-      </w:r>
-      <w:r>
-        <w:rPr>
-          <w:i/>
-          <w:iCs/>
-        </w:rPr>
-        <w:t>Mathematics &amp; Statistics</w:t>
-      </w:r>
-    </w:p>
-    <w:p>
-      <w:pPr>
-        <w:pStyle w:val="ListParagraph"/>
-        <w:numPr>
-          <w:ilvl w:val="0"/>
-          <w:numId w:val="2"/>
-        </w:numPr>
-      </w:pPr>
-      <w:r>
-        <w:rPr>
-          <w:b/>
-          <w:bCs/>
-        </w:rPr>
-        <w:t>Thesis Topic:</w:t>
-      </w:r>
-      <w:r>
-        <w:t xml:space="preserve"> </w:t>
-      </w:r>
-      <w:r>
-        <w:t>Fractional Random Weighted Bootstrapping for Classiﬁcation on Imbalanced Data with Ensemble Decision Tree Methods</w:t>
-      </w:r>
-    </w:p>
-    <w:p>
-      <w:r>
-        <w:rPr>
-          <w:b/>
-          <w:bCs/>
-        </w:rPr>
-        <w:t>Bachelor</w:t>
-      </w:r>
-      <w:r>
-        <w:t xml:space="preserve"> </w:t>
-      </w:r>
-      <w:r>
-        <w:rPr>
-          <w:i/>
-          <w:iCs/>
-        </w:rPr>
-        <w:t>Molecular Biology, Mathematics minor</w:t>
-      </w:r>
-    </w:p>
+    <w:p/>
     <w:sectPr>
       <w:pgSz w:w="12240" w:h="15840"/>
       <w:pgMar w:top="720" w:right="1440" w:bottom="720" w:left="1440" w:header="720" w:footer="720" w:gutter="0"/>
@@ -914,6 +1263,118 @@
     </w:lvl>
   </w:abstractNum>
   <w:abstractNum w:abstractNumId="1" w15:restartNumberingAfterBreak="0">
+    <w:nsid w:val="272B4ABE"/>
+    <w:multiLevelType w:val="hybridMultilevel"/>
+    <w:tmpl w:val="17B27AB0"/>
+    <w:lvl w:ilvl="0" w:tplc="E850D94E">
+      <w:numFmt w:val="bullet"/>
+      <w:lvlText w:val=""/>
+      <w:lvlJc w:val="left"/>
+      <w:pPr>
+        <w:ind w:left="720" w:hanging="360"/>
+      </w:pPr>
+      <w:rPr>
+        <w:rFonts w:ascii="Symbol" w:eastAsiaTheme="minorHAnsi" w:hAnsi="Symbol" w:cstheme="minorBidi" w:hint="default"/>
+      </w:rPr>
+    </w:lvl>
+    <w:lvl w:ilvl="1" w:tplc="04090003" w:tentative="1">
+      <w:start w:val="1"/>
+      <w:numFmt w:val="bullet"/>
+      <w:lvlText w:val="o"/>
+      <w:lvlJc w:val="left"/>
+      <w:pPr>
+        <w:ind w:left="1440" w:hanging="360"/>
+      </w:pPr>
+      <w:rPr>
+        <w:rFonts w:ascii="Courier New" w:hAnsi="Courier New" w:cs="Courier New" w:hint="default"/>
+      </w:rPr>
+    </w:lvl>
+    <w:lvl w:ilvl="2" w:tplc="04090005" w:tentative="1">
+      <w:start w:val="1"/>
+      <w:numFmt w:val="bullet"/>
+      <w:lvlText w:val=""/>
+      <w:lvlJc w:val="left"/>
+      <w:pPr>
+        <w:ind w:left="2160" w:hanging="360"/>
+      </w:pPr>
+      <w:rPr>
+        <w:rFonts w:ascii="Wingdings" w:hAnsi="Wingdings" w:hint="default"/>
+      </w:rPr>
+    </w:lvl>
+    <w:lvl w:ilvl="3" w:tplc="04090001" w:tentative="1">
+      <w:start w:val="1"/>
+      <w:numFmt w:val="bullet"/>
+      <w:lvlText w:val=""/>
+      <w:lvlJc w:val="left"/>
+      <w:pPr>
+        <w:ind w:left="2880" w:hanging="360"/>
+      </w:pPr>
+      <w:rPr>
+        <w:rFonts w:ascii="Symbol" w:hAnsi="Symbol" w:hint="default"/>
+      </w:rPr>
+    </w:lvl>
+    <w:lvl w:ilvl="4" w:tplc="04090003" w:tentative="1">
+      <w:start w:val="1"/>
+      <w:numFmt w:val="bullet"/>
+      <w:lvlText w:val="o"/>
+      <w:lvlJc w:val="left"/>
+      <w:pPr>
+        <w:ind w:left="3600" w:hanging="360"/>
+      </w:pPr>
+      <w:rPr>
+        <w:rFonts w:ascii="Courier New" w:hAnsi="Courier New" w:cs="Courier New" w:hint="default"/>
+      </w:rPr>
+    </w:lvl>
+    <w:lvl w:ilvl="5" w:tplc="04090005" w:tentative="1">
+      <w:start w:val="1"/>
+      <w:numFmt w:val="bullet"/>
+      <w:lvlText w:val=""/>
+      <w:lvlJc w:val="left"/>
+      <w:pPr>
+        <w:ind w:left="4320" w:hanging="360"/>
+      </w:pPr>
+      <w:rPr>
+        <w:rFonts w:ascii="Wingdings" w:hAnsi="Wingdings" w:hint="default"/>
+      </w:rPr>
+    </w:lvl>
+    <w:lvl w:ilvl="6" w:tplc="04090001" w:tentative="1">
+      <w:start w:val="1"/>
+      <w:numFmt w:val="bullet"/>
+      <w:lvlText w:val=""/>
+      <w:lvlJc w:val="left"/>
+      <w:pPr>
+        <w:ind w:left="5040" w:hanging="360"/>
+      </w:pPr>
+      <w:rPr>
+        <w:rFonts w:ascii="Symbol" w:hAnsi="Symbol" w:hint="default"/>
+      </w:rPr>
+    </w:lvl>
+    <w:lvl w:ilvl="7" w:tplc="04090003" w:tentative="1">
+      <w:start w:val="1"/>
+      <w:numFmt w:val="bullet"/>
+      <w:lvlText w:val="o"/>
+      <w:lvlJc w:val="left"/>
+      <w:pPr>
+        <w:ind w:left="5760" w:hanging="360"/>
+      </w:pPr>
+      <w:rPr>
+        <w:rFonts w:ascii="Courier New" w:hAnsi="Courier New" w:cs="Courier New" w:hint="default"/>
+      </w:rPr>
+    </w:lvl>
+    <w:lvl w:ilvl="8" w:tplc="04090005" w:tentative="1">
+      <w:start w:val="1"/>
+      <w:numFmt w:val="bullet"/>
+      <w:lvlText w:val=""/>
+      <w:lvlJc w:val="left"/>
+      <w:pPr>
+        <w:ind w:left="6480" w:hanging="360"/>
+      </w:pPr>
+      <w:rPr>
+        <w:rFonts w:ascii="Wingdings" w:hAnsi="Wingdings" w:hint="default"/>
+      </w:rPr>
+    </w:lvl>
+  </w:abstractNum>
+  <w:abstractNum w:abstractNumId="2" w15:restartNumberingAfterBreak="0">
     <w:nsid w:val="3EDE0B4F"/>
     <w:multiLevelType w:val="hybridMultilevel"/>
     <w:tmpl w:val="96B8A4FC"/>
@@ -1025,7 +1486,7 @@
       </w:rPr>
     </w:lvl>
   </w:abstractNum>
-  <w:abstractNum w:abstractNumId="2" w15:restartNumberingAfterBreak="0">
+  <w:abstractNum w:abstractNumId="3" w15:restartNumberingAfterBreak="0">
     <w:nsid w:val="612D43E9"/>
     <w:multiLevelType w:val="hybridMultilevel"/>
     <w:tmpl w:val="DEAE34B4"/>
@@ -1141,10 +1602,13 @@
     <w:abstractNumId w:val="0"/>
   </w:num>
   <w:num w:numId="2">
-    <w:abstractNumId w:val="1"/>
+    <w:abstractNumId w:val="2"/>
   </w:num>
   <w:num w:numId="3">
-    <w:abstractNumId w:val="2"/>
+    <w:abstractNumId w:val="3"/>
+  </w:num>
+  <w:num w:numId="4">
+    <w:abstractNumId w:val="1"/>
   </w:num>
 </w:numbering>
 </file>
@@ -1832,14 +2296,19 @@
   <w:rsids>
     <w:rsidRoot w:val="00013DFF"/>
     <w:rsid w:val="00013DFF"/>
+    <w:rsid w:val="000324B2"/>
     <w:rsid w:val="00043AE6"/>
-    <w:rsid w:val="00076AAF"/>
     <w:rsid w:val="00206605"/>
+    <w:rsid w:val="00314FED"/>
     <w:rsid w:val="003F587F"/>
+    <w:rsid w:val="005D4336"/>
     <w:rsid w:val="007346BA"/>
+    <w:rsid w:val="00744130"/>
     <w:rsid w:val="00857C43"/>
     <w:rsid w:val="00951B24"/>
+    <w:rsid w:val="009612FD"/>
     <w:rsid w:val="00A06FE8"/>
+    <w:rsid w:val="00EE5E9B"/>
   </w:rsids>
   <m:mathPr>
     <m:mathFont m:val="Cambria Math"/>

</xml_diff>